<commit_message>
Final Doc and Parameterized Sound update
Started final documentation. Changed parameterized sound from volume automation to pitch automation. Volume did not represent the sound right, but pitch changes work better
</commit_message>
<xml_diff>
--- a/DOCUMENTATION/FinalDocDRAFT.docx
+++ b/DOCUMENTATION/FinalDocDRAFT.docx
@@ -3,15 +3,55 @@
 <w:document xmlns:wpc="http://schemas.microsoft.com/office/word/2010/wordprocessingCanvas" xmlns:cx="http://schemas.microsoft.com/office/drawing/2014/chartex" xmlns:cx1="http://schemas.microsoft.com/office/drawing/2015/9/8/chartex" xmlns:cx2="http://schemas.microsoft.com/office/drawing/2015/10/21/chartex" xmlns:cx3="http://schemas.microsoft.com/office/drawing/2016/5/9/chartex" xmlns:cx4="http://schemas.microsoft.com/office/drawing/2016/5/10/chartex" xmlns:cx5="http://schemas.microsoft.com/office/drawing/2016/5/11/chartex" xmlns:cx6="http://schemas.microsoft.com/office/drawing/2016/5/12/chartex" xmlns:cx7="http://schemas.microsoft.com/office/drawing/2016/5/13/chartex" xmlns:cx8="http://schemas.microsoft.com/office/drawing/2016/5/14/chartex" xmlns:mc="http://schemas.openxmlformats.org/markup-compatibility/2006" xmlns:aink="http://schemas.microsoft.com/office/drawing/2016/ink" xmlns:am3d="http://schemas.microsoft.com/office/drawing/2017/model3d" xmlns:o="urn:schemas-microsoft-com:office:office" xmlns:r="http://schemas.openxmlformats.org/officeDocument/2006/relationships" xmlns:m="http://schemas.openxmlformats.org/officeDocument/2006/math" xmlns:v="urn:schemas-microsoft-com:vml" xmlns:wp14="http://schemas.microsoft.com/office/word/2010/wordprocessingDrawing" xmlns:wp="http://schemas.openxmlformats.org/drawingml/2006/wordprocessingDrawing" xmlns:w10="urn:schemas-microsoft-com:office:word" xmlns:w="http://schemas.openxmlformats.org/wordprocessingml/2006/main" xmlns:w14="http://schemas.microsoft.com/office/word/2010/wordml" xmlns:w15="http://schemas.microsoft.com/office/word/2012/wordml" xmlns:w16cex="http://schemas.microsoft.com/office/word/2018/wordml/cex" xmlns:w16cid="http://schemas.microsoft.com/office/word/2016/wordml/cid" xmlns:w16="http://schemas.microsoft.com/office/word/2018/wordml" xmlns:w16se="http://schemas.microsoft.com/office/word/2015/wordml/symex" xmlns:wpg="http://schemas.microsoft.com/office/word/2010/wordprocessingGroup" xmlns:wpi="http://schemas.microsoft.com/office/word/2010/wordprocessingInk" xmlns:wne="http://schemas.microsoft.com/office/word/2006/wordml" xmlns:wps="http://schemas.microsoft.com/office/word/2010/wordprocessingShape" mc:Ignorable="w14 w15 w16se w16cid w16 w16cex wp14">
   <w:body>
     <w:p>
+      <w:r>
+        <w:t>Abigail Markish</w:t>
+      </w:r>
+    </w:p>
+    <w:p>
+      <w:r>
+        <w:t>IGME 671.01</w:t>
+      </w:r>
+    </w:p>
+    <w:p>
+      <w:r>
+        <w:t>6 May 2021</w:t>
+      </w:r>
+    </w:p>
+    <w:p>
+      <w:pPr>
+        <w:jc w:val="center"/>
+      </w:pPr>
+      <w:r>
+        <w:t>Final Documentation</w:t>
+      </w:r>
+    </w:p>
+    <w:p>
+      <w:pPr>
+        <w:jc w:val="center"/>
+      </w:pPr>
+    </w:p>
+    <w:p>
       <w:pPr>
         <w:pStyle w:val="ListParagraph"/>
         <w:numPr>
           <w:ilvl w:val="0"/>
           <w:numId w:val="1"/>
         </w:numPr>
-      </w:pPr>
-      <w:r>
-        <w:t>Mastering Notes</w:t>
+        <w:rPr>
+          <w:b/>
+          <w:bCs/>
+          <w:i/>
+          <w:iCs/>
+        </w:rPr>
+      </w:pPr>
+      <w:r>
+        <w:rPr>
+          <w:b/>
+          <w:bCs/>
+          <w:i/>
+          <w:iCs/>
+        </w:rPr>
+        <w:t>Introduction</w:t>
       </w:r>
     </w:p>
     <w:p>
@@ -23,6 +63,876 @@
         </w:numPr>
       </w:pPr>
       <w:r>
+        <w:t xml:space="preserve">The game that I created sounds for is a prototype that I originally created for the IGME 603 Prototyping course. It features a spaceship that is tasked with retrieving astronauts that were blown away from their ship and out into space. </w:t>
+      </w:r>
+      <w:r>
+        <w:t xml:space="preserve">The chance of those astronauts surviving might not be very high in real life, but this game is not really meant to be too realistic. </w:t>
+      </w:r>
+      <w:r>
+        <w:t>As a summary, the player must guide the spaceship around the area of space that they are in and pick up the astronauts that they see floating around. Once all of the astronauts are picked up, the player has won the game.</w:t>
+      </w:r>
+    </w:p>
+    <w:p>
+      <w:pPr>
+        <w:pStyle w:val="ListParagraph"/>
+        <w:ind w:left="1440"/>
+      </w:pPr>
+    </w:p>
+    <w:p>
+      <w:pPr>
+        <w:pStyle w:val="ListParagraph"/>
+        <w:numPr>
+          <w:ilvl w:val="0"/>
+          <w:numId w:val="1"/>
+        </w:numPr>
+        <w:rPr>
+          <w:b/>
+          <w:bCs/>
+          <w:i/>
+          <w:iCs/>
+        </w:rPr>
+      </w:pPr>
+      <w:r>
+        <w:rPr>
+          <w:b/>
+          <w:bCs/>
+          <w:i/>
+          <w:iCs/>
+        </w:rPr>
+        <w:t>Analysis and Requirements</w:t>
+      </w:r>
+    </w:p>
+    <w:p>
+      <w:pPr>
+        <w:pStyle w:val="ListParagraph"/>
+        <w:numPr>
+          <w:ilvl w:val="1"/>
+          <w:numId w:val="1"/>
+        </w:numPr>
+        <w:rPr>
+          <w:b/>
+          <w:bCs/>
+          <w:i/>
+          <w:iCs/>
+        </w:rPr>
+      </w:pPr>
+      <w:r>
+        <w:t>this</w:t>
+      </w:r>
+    </w:p>
+    <w:p>
+      <w:pPr>
+        <w:pStyle w:val="ListParagraph"/>
+      </w:pPr>
+    </w:p>
+    <w:p>
+      <w:pPr>
+        <w:pStyle w:val="ListParagraph"/>
+        <w:numPr>
+          <w:ilvl w:val="0"/>
+          <w:numId w:val="1"/>
+        </w:numPr>
+        <w:rPr>
+          <w:b/>
+          <w:bCs/>
+          <w:i/>
+          <w:iCs/>
+        </w:rPr>
+      </w:pPr>
+      <w:r>
+        <w:rPr>
+          <w:b/>
+          <w:bCs/>
+          <w:i/>
+          <w:iCs/>
+        </w:rPr>
+        <w:t>Sound Asset Development</w:t>
+      </w:r>
+    </w:p>
+    <w:p>
+      <w:pPr>
+        <w:pStyle w:val="ListParagraph"/>
+        <w:numPr>
+          <w:ilvl w:val="1"/>
+          <w:numId w:val="1"/>
+        </w:numPr>
+        <w:rPr>
+          <w:b/>
+          <w:bCs/>
+          <w:i/>
+          <w:iCs/>
+        </w:rPr>
+      </w:pPr>
+      <w:r>
+        <w:t>this</w:t>
+      </w:r>
+    </w:p>
+    <w:p>
+      <w:pPr>
+        <w:pStyle w:val="ListParagraph"/>
+      </w:pPr>
+    </w:p>
+    <w:p>
+      <w:pPr>
+        <w:pStyle w:val="ListParagraph"/>
+        <w:numPr>
+          <w:ilvl w:val="0"/>
+          <w:numId w:val="1"/>
+        </w:numPr>
+        <w:rPr>
+          <w:b/>
+          <w:bCs/>
+          <w:i/>
+          <w:iCs/>
+        </w:rPr>
+      </w:pPr>
+      <w:r>
+        <w:rPr>
+          <w:b/>
+          <w:bCs/>
+          <w:i/>
+          <w:iCs/>
+        </w:rPr>
+        <w:t>FMOD Work</w:t>
+      </w:r>
+    </w:p>
+    <w:p>
+      <w:pPr>
+        <w:pStyle w:val="ListParagraph"/>
+        <w:numPr>
+          <w:ilvl w:val="1"/>
+          <w:numId w:val="1"/>
+        </w:numPr>
+        <w:rPr>
+          <w:b/>
+          <w:bCs/>
+          <w:i/>
+          <w:iCs/>
+        </w:rPr>
+      </w:pPr>
+      <w:r>
+        <w:t>this</w:t>
+      </w:r>
+    </w:p>
+    <w:p>
+      <w:pPr>
+        <w:pStyle w:val="ListParagraph"/>
+      </w:pPr>
+    </w:p>
+    <w:p>
+      <w:pPr>
+        <w:pStyle w:val="ListParagraph"/>
+        <w:numPr>
+          <w:ilvl w:val="0"/>
+          <w:numId w:val="1"/>
+        </w:numPr>
+        <w:rPr>
+          <w:b/>
+          <w:bCs/>
+          <w:i/>
+          <w:iCs/>
+        </w:rPr>
+      </w:pPr>
+      <w:r>
+        <w:rPr>
+          <w:b/>
+          <w:bCs/>
+          <w:i/>
+          <w:iCs/>
+        </w:rPr>
+        <w:t>Sound Mixing</w:t>
+      </w:r>
+    </w:p>
+    <w:p>
+      <w:pPr>
+        <w:pStyle w:val="ListParagraph"/>
+        <w:numPr>
+          <w:ilvl w:val="1"/>
+          <w:numId w:val="1"/>
+        </w:numPr>
+        <w:rPr>
+          <w:b/>
+          <w:bCs/>
+          <w:i/>
+          <w:iCs/>
+        </w:rPr>
+      </w:pPr>
+      <w:r>
+        <w:t>CHECK MIXING NOTES ON LAST PAGE</w:t>
+      </w:r>
+    </w:p>
+    <w:p>
+      <w:pPr>
+        <w:pStyle w:val="ListParagraph"/>
+      </w:pPr>
+    </w:p>
+    <w:p>
+      <w:pPr>
+        <w:pStyle w:val="ListParagraph"/>
+        <w:numPr>
+          <w:ilvl w:val="0"/>
+          <w:numId w:val="1"/>
+        </w:numPr>
+        <w:rPr>
+          <w:b/>
+          <w:bCs/>
+          <w:i/>
+          <w:iCs/>
+        </w:rPr>
+      </w:pPr>
+      <w:r>
+        <w:rPr>
+          <w:b/>
+          <w:bCs/>
+          <w:i/>
+          <w:iCs/>
+        </w:rPr>
+        <w:t>Mastering</w:t>
+      </w:r>
+    </w:p>
+    <w:p>
+      <w:pPr>
+        <w:pStyle w:val="ListParagraph"/>
+        <w:numPr>
+          <w:ilvl w:val="1"/>
+          <w:numId w:val="1"/>
+        </w:numPr>
+        <w:rPr>
+          <w:b/>
+          <w:bCs/>
+          <w:i/>
+          <w:iCs/>
+        </w:rPr>
+      </w:pPr>
+      <w:r>
+        <w:t>Overall, I based the mastering of my overall sound volumes and levels on other space-themed games. One such game (even though it is more serious than what I was going for) was Mass Effect. When characters are speaking or any kind of dialog is present, all other sounds are lowered. There is an emphasis on world-building sounds in Mass Effect. If something important is happening, that is the sound that is loudest at the time. If nothing important is occurring, the music or ambience is given precedent in volume.</w:t>
+      </w:r>
+    </w:p>
+    <w:p>
+      <w:pPr>
+        <w:pStyle w:val="ListParagraph"/>
+      </w:pPr>
+    </w:p>
+    <w:p>
+      <w:pPr>
+        <w:pStyle w:val="ListParagraph"/>
+        <w:numPr>
+          <w:ilvl w:val="0"/>
+          <w:numId w:val="1"/>
+        </w:numPr>
+        <w:rPr>
+          <w:b/>
+          <w:bCs/>
+          <w:i/>
+          <w:iCs/>
+        </w:rPr>
+      </w:pPr>
+      <w:r>
+        <w:rPr>
+          <w:b/>
+          <w:bCs/>
+          <w:i/>
+          <w:iCs/>
+        </w:rPr>
+        <w:t>Source Audio Files</w:t>
+      </w:r>
+    </w:p>
+    <w:p>
+      <w:pPr>
+        <w:pStyle w:val="ListParagraph"/>
+        <w:numPr>
+          <w:ilvl w:val="1"/>
+          <w:numId w:val="1"/>
+        </w:numPr>
+      </w:pPr>
+      <w:r>
+        <w:t xml:space="preserve">File: </w:t>
+      </w:r>
+      <w:r>
+        <w:t>437337__giddster__wind-chimes-1</w:t>
+      </w:r>
+    </w:p>
+    <w:p>
+      <w:pPr>
+        <w:pStyle w:val="ListParagraph"/>
+        <w:numPr>
+          <w:ilvl w:val="2"/>
+          <w:numId w:val="1"/>
+        </w:numPr>
+      </w:pPr>
+      <w:r>
+        <w:t>Original Author: giddster</w:t>
+      </w:r>
+    </w:p>
+    <w:p>
+      <w:pPr>
+        <w:pStyle w:val="ListParagraph"/>
+        <w:numPr>
+          <w:ilvl w:val="2"/>
+          <w:numId w:val="1"/>
+        </w:numPr>
+      </w:pPr>
+      <w:r>
+        <w:t xml:space="preserve">URL: </w:t>
+      </w:r>
+      <w:hyperlink r:id="rId5" w:history="1">
+        <w:r>
+          <w:rPr>
+            <w:rStyle w:val="Hyperlink"/>
+          </w:rPr>
+          <w:t>https://freesound.org/people/giddster/sounds/437337/</w:t>
+        </w:r>
+      </w:hyperlink>
+    </w:p>
+    <w:p>
+      <w:pPr>
+        <w:pStyle w:val="ListParagraph"/>
+        <w:numPr>
+          <w:ilvl w:val="1"/>
+          <w:numId w:val="1"/>
+        </w:numPr>
+      </w:pPr>
+      <w:r>
+        <w:t xml:space="preserve">File: </w:t>
+      </w:r>
+      <w:r>
+        <w:t>398495__anthousai__wind-chimes-rough</w:t>
+      </w:r>
+    </w:p>
+    <w:p>
+      <w:pPr>
+        <w:pStyle w:val="ListParagraph"/>
+        <w:numPr>
+          <w:ilvl w:val="2"/>
+          <w:numId w:val="1"/>
+        </w:numPr>
+      </w:pPr>
+      <w:r>
+        <w:t>Original Author: Anthousai</w:t>
+      </w:r>
+    </w:p>
+    <w:p>
+      <w:pPr>
+        <w:pStyle w:val="ListParagraph"/>
+        <w:numPr>
+          <w:ilvl w:val="2"/>
+          <w:numId w:val="1"/>
+        </w:numPr>
+      </w:pPr>
+      <w:r>
+        <w:t xml:space="preserve">URL: </w:t>
+      </w:r>
+      <w:hyperlink r:id="rId6" w:history="1">
+        <w:r>
+          <w:rPr>
+            <w:rStyle w:val="Hyperlink"/>
+          </w:rPr>
+          <w:t>https://freesound.org/people/Anthousai/sounds/398495/</w:t>
+        </w:r>
+      </w:hyperlink>
+    </w:p>
+    <w:p>
+      <w:pPr>
+        <w:pStyle w:val="ListParagraph"/>
+        <w:numPr>
+          <w:ilvl w:val="1"/>
+          <w:numId w:val="1"/>
+        </w:numPr>
+      </w:pPr>
+      <w:r>
+        <w:lastRenderedPageBreak/>
+        <w:t xml:space="preserve">File: </w:t>
+      </w:r>
+      <w:r>
+        <w:t>398493__anthousai__wind-chimes-single-02</w:t>
+      </w:r>
+    </w:p>
+    <w:p>
+      <w:pPr>
+        <w:pStyle w:val="ListParagraph"/>
+        <w:numPr>
+          <w:ilvl w:val="2"/>
+          <w:numId w:val="1"/>
+        </w:numPr>
+      </w:pPr>
+      <w:r>
+        <w:t>Original Author: Anthousai</w:t>
+      </w:r>
+    </w:p>
+    <w:p>
+      <w:pPr>
+        <w:pStyle w:val="ListParagraph"/>
+        <w:numPr>
+          <w:ilvl w:val="2"/>
+          <w:numId w:val="1"/>
+        </w:numPr>
+      </w:pPr>
+      <w:r>
+        <w:t xml:space="preserve">URL: </w:t>
+      </w:r>
+      <w:hyperlink r:id="rId7" w:history="1">
+        <w:r>
+          <w:rPr>
+            <w:rStyle w:val="Hyperlink"/>
+          </w:rPr>
+          <w:t>https://freesound.org/people/Anthousai/sounds/398493/</w:t>
+        </w:r>
+      </w:hyperlink>
+    </w:p>
+    <w:p>
+      <w:pPr>
+        <w:pStyle w:val="ListParagraph"/>
+        <w:numPr>
+          <w:ilvl w:val="1"/>
+          <w:numId w:val="1"/>
+        </w:numPr>
+      </w:pPr>
+      <w:r>
+        <w:t xml:space="preserve">File: </w:t>
+      </w:r>
+      <w:r>
+        <w:t>411088__inspectorj__bell-candle-damper-a-h4n</w:t>
+      </w:r>
+    </w:p>
+    <w:p>
+      <w:pPr>
+        <w:pStyle w:val="ListParagraph"/>
+        <w:numPr>
+          <w:ilvl w:val="2"/>
+          <w:numId w:val="1"/>
+        </w:numPr>
+      </w:pPr>
+      <w:r>
+        <w:t>Original Author: InspectorJ</w:t>
+      </w:r>
+    </w:p>
+    <w:p>
+      <w:pPr>
+        <w:pStyle w:val="ListParagraph"/>
+        <w:numPr>
+          <w:ilvl w:val="2"/>
+          <w:numId w:val="1"/>
+        </w:numPr>
+      </w:pPr>
+      <w:r>
+        <w:t xml:space="preserve">URL: </w:t>
+      </w:r>
+      <w:hyperlink r:id="rId8" w:history="1">
+        <w:r>
+          <w:rPr>
+            <w:rStyle w:val="Hyperlink"/>
+          </w:rPr>
+          <w:t>https://freesound.org/people/InspectorJ/sounds/411088/</w:t>
+        </w:r>
+      </w:hyperlink>
+    </w:p>
+    <w:p>
+      <w:pPr>
+        <w:pStyle w:val="ListParagraph"/>
+        <w:numPr>
+          <w:ilvl w:val="1"/>
+          <w:numId w:val="1"/>
+        </w:numPr>
+      </w:pPr>
+      <w:r>
+        <w:t xml:space="preserve">File: </w:t>
+      </w:r>
+      <w:r>
+        <w:t>256246__spectral9__wine-glass-sustained-note-c5</w:t>
+      </w:r>
+    </w:p>
+    <w:p>
+      <w:pPr>
+        <w:pStyle w:val="ListParagraph"/>
+        <w:numPr>
+          <w:ilvl w:val="2"/>
+          <w:numId w:val="1"/>
+        </w:numPr>
+      </w:pPr>
+      <w:r>
+        <w:t>Original Author: spectral9</w:t>
+      </w:r>
+    </w:p>
+    <w:p>
+      <w:pPr>
+        <w:pStyle w:val="ListParagraph"/>
+        <w:numPr>
+          <w:ilvl w:val="2"/>
+          <w:numId w:val="1"/>
+        </w:numPr>
+      </w:pPr>
+      <w:r>
+        <w:t xml:space="preserve">URL: </w:t>
+      </w:r>
+      <w:hyperlink r:id="rId9" w:history="1">
+        <w:r>
+          <w:rPr>
+            <w:rStyle w:val="Hyperlink"/>
+          </w:rPr>
+          <w:t>https://freesound.org/people/spectral9/sounds/256246/</w:t>
+        </w:r>
+      </w:hyperlink>
+    </w:p>
+    <w:p>
+      <w:pPr>
+        <w:pStyle w:val="ListParagraph"/>
+        <w:numPr>
+          <w:ilvl w:val="1"/>
+          <w:numId w:val="1"/>
+        </w:numPr>
+      </w:pPr>
+      <w:r>
+        <w:t xml:space="preserve">File: </w:t>
+      </w:r>
+      <w:r>
+        <w:t>32158__zin__piano-2-140bpm</w:t>
+      </w:r>
+    </w:p>
+    <w:p>
+      <w:pPr>
+        <w:pStyle w:val="ListParagraph"/>
+        <w:numPr>
+          <w:ilvl w:val="2"/>
+          <w:numId w:val="1"/>
+        </w:numPr>
+      </w:pPr>
+      <w:r>
+        <w:t>Original Author: -zin-</w:t>
+      </w:r>
+    </w:p>
+    <w:p>
+      <w:pPr>
+        <w:pStyle w:val="ListParagraph"/>
+        <w:numPr>
+          <w:ilvl w:val="2"/>
+          <w:numId w:val="1"/>
+        </w:numPr>
+      </w:pPr>
+      <w:r>
+        <w:t xml:space="preserve">URL: </w:t>
+      </w:r>
+      <w:hyperlink r:id="rId10" w:history="1">
+        <w:r>
+          <w:rPr>
+            <w:rStyle w:val="Hyperlink"/>
+          </w:rPr>
+          <w:t>https://freesound.org/people/-zin-/sounds/32158/</w:t>
+        </w:r>
+      </w:hyperlink>
+    </w:p>
+    <w:p>
+      <w:pPr>
+        <w:pStyle w:val="ListParagraph"/>
+        <w:numPr>
+          <w:ilvl w:val="1"/>
+          <w:numId w:val="1"/>
+        </w:numPr>
+      </w:pPr>
+      <w:r>
+        <w:t xml:space="preserve">File: </w:t>
+      </w:r>
+      <w:r>
+        <w:t>414483__daliacoss__jet-engine-airplane-interior</w:t>
+      </w:r>
+    </w:p>
+    <w:p>
+      <w:pPr>
+        <w:pStyle w:val="ListParagraph"/>
+        <w:numPr>
+          <w:ilvl w:val="2"/>
+          <w:numId w:val="1"/>
+        </w:numPr>
+      </w:pPr>
+      <w:r>
+        <w:t>Original Author: daliacoss</w:t>
+      </w:r>
+    </w:p>
+    <w:p>
+      <w:pPr>
+        <w:pStyle w:val="ListParagraph"/>
+        <w:numPr>
+          <w:ilvl w:val="2"/>
+          <w:numId w:val="1"/>
+        </w:numPr>
+      </w:pPr>
+      <w:r>
+        <w:t xml:space="preserve">URL: </w:t>
+      </w:r>
+      <w:hyperlink r:id="rId11" w:history="1">
+        <w:r>
+          <w:rPr>
+            <w:rStyle w:val="Hyperlink"/>
+          </w:rPr>
+          <w:t>https://freesound.org/people/daliacoss/sounds/414483/</w:t>
+        </w:r>
+      </w:hyperlink>
+    </w:p>
+    <w:p>
+      <w:pPr>
+        <w:pStyle w:val="ListParagraph"/>
+        <w:numPr>
+          <w:ilvl w:val="1"/>
+          <w:numId w:val="1"/>
+        </w:numPr>
+      </w:pPr>
+      <w:r>
+        <w:t xml:space="preserve">File: </w:t>
+      </w:r>
+      <w:r>
+        <w:t>28693__infobandit__sonar</w:t>
+      </w:r>
+    </w:p>
+    <w:p>
+      <w:pPr>
+        <w:pStyle w:val="ListParagraph"/>
+        <w:numPr>
+          <w:ilvl w:val="2"/>
+          <w:numId w:val="1"/>
+        </w:numPr>
+      </w:pPr>
+      <w:r>
+        <w:t>Original Author: infobandit</w:t>
+      </w:r>
+    </w:p>
+    <w:p>
+      <w:pPr>
+        <w:pStyle w:val="ListParagraph"/>
+        <w:numPr>
+          <w:ilvl w:val="2"/>
+          <w:numId w:val="1"/>
+        </w:numPr>
+      </w:pPr>
+      <w:r>
+        <w:t xml:space="preserve">URL: </w:t>
+      </w:r>
+      <w:hyperlink r:id="rId12" w:history="1">
+        <w:r>
+          <w:rPr>
+            <w:rStyle w:val="Hyperlink"/>
+          </w:rPr>
+          <w:t>https://freesound.org/people/infobandit/sounds/28693/</w:t>
+        </w:r>
+      </w:hyperlink>
+    </w:p>
+    <w:p>
+      <w:pPr>
+        <w:pStyle w:val="ListParagraph"/>
+        <w:numPr>
+          <w:ilvl w:val="1"/>
+          <w:numId w:val="1"/>
+        </w:numPr>
+      </w:pPr>
+      <w:r>
+        <w:t xml:space="preserve">File: </w:t>
+      </w:r>
+      <w:r>
+        <w:t>415873__inspectorj__buzzing-electric-lamp-a</w:t>
+      </w:r>
+    </w:p>
+    <w:p>
+      <w:pPr>
+        <w:pStyle w:val="ListParagraph"/>
+        <w:numPr>
+          <w:ilvl w:val="2"/>
+          <w:numId w:val="1"/>
+        </w:numPr>
+      </w:pPr>
+      <w:r>
+        <w:t>Original Author: InspectorJ</w:t>
+      </w:r>
+    </w:p>
+    <w:p>
+      <w:pPr>
+        <w:pStyle w:val="ListParagraph"/>
+        <w:numPr>
+          <w:ilvl w:val="2"/>
+          <w:numId w:val="1"/>
+        </w:numPr>
+      </w:pPr>
+      <w:r>
+        <w:t xml:space="preserve">URL: </w:t>
+      </w:r>
+      <w:hyperlink r:id="rId13" w:history="1">
+        <w:r>
+          <w:rPr>
+            <w:rStyle w:val="Hyperlink"/>
+          </w:rPr>
+          <w:t>https://freesound.org/people/InspectorJ/sounds/415873/</w:t>
+        </w:r>
+      </w:hyperlink>
+    </w:p>
+    <w:p>
+      <w:pPr>
+        <w:pStyle w:val="ListParagraph"/>
+        <w:numPr>
+          <w:ilvl w:val="1"/>
+          <w:numId w:val="1"/>
+        </w:numPr>
+      </w:pPr>
+      <w:r>
+        <w:t xml:space="preserve">File: </w:t>
+      </w:r>
+      <w:r>
+        <w:t>19486__halleck__jacobsladdersingle1</w:t>
+      </w:r>
+    </w:p>
+    <w:p>
+      <w:pPr>
+        <w:pStyle w:val="ListParagraph"/>
+        <w:numPr>
+          <w:ilvl w:val="2"/>
+          <w:numId w:val="1"/>
+        </w:numPr>
+      </w:pPr>
+      <w:r>
+        <w:t>Original Author: Halleck</w:t>
+      </w:r>
+    </w:p>
+    <w:p>
+      <w:pPr>
+        <w:pStyle w:val="ListParagraph"/>
+        <w:numPr>
+          <w:ilvl w:val="2"/>
+          <w:numId w:val="1"/>
+        </w:numPr>
+      </w:pPr>
+      <w:r>
+        <w:t xml:space="preserve">URL: </w:t>
+      </w:r>
+      <w:hyperlink r:id="rId14" w:history="1">
+        <w:r>
+          <w:rPr>
+            <w:rStyle w:val="Hyperlink"/>
+          </w:rPr>
+          <w:t>https://freesound.org/people/Halleck/sounds/19486/</w:t>
+        </w:r>
+      </w:hyperlink>
+    </w:p>
+    <w:p>
+      <w:pPr>
+        <w:pStyle w:val="ListParagraph"/>
+        <w:numPr>
+          <w:ilvl w:val="1"/>
+          <w:numId w:val="1"/>
+        </w:numPr>
+      </w:pPr>
+      <w:r>
+        <w:t xml:space="preserve">File: </w:t>
+      </w:r>
+      <w:r>
+        <w:t>528730__alexhanj__ping</w:t>
+      </w:r>
+    </w:p>
+    <w:p>
+      <w:pPr>
+        <w:pStyle w:val="ListParagraph"/>
+        <w:numPr>
+          <w:ilvl w:val="2"/>
+          <w:numId w:val="1"/>
+        </w:numPr>
+      </w:pPr>
+      <w:r>
+        <w:t>Original Author: Alexhanj</w:t>
+      </w:r>
+    </w:p>
+    <w:p>
+      <w:pPr>
+        <w:pStyle w:val="ListParagraph"/>
+        <w:numPr>
+          <w:ilvl w:val="2"/>
+          <w:numId w:val="1"/>
+        </w:numPr>
+      </w:pPr>
+      <w:r>
+        <w:t xml:space="preserve">URL: </w:t>
+      </w:r>
+      <w:hyperlink r:id="rId15" w:history="1">
+        <w:r>
+          <w:rPr>
+            <w:rStyle w:val="Hyperlink"/>
+          </w:rPr>
+          <w:t>https://freesound.org/people/Alexhanj/sounds/528730/</w:t>
+        </w:r>
+      </w:hyperlink>
+    </w:p>
+    <w:p>
+      <w:pPr>
+        <w:pStyle w:val="ListParagraph"/>
+        <w:numPr>
+          <w:ilvl w:val="1"/>
+          <w:numId w:val="1"/>
+        </w:numPr>
+      </w:pPr>
+      <w:r>
+        <w:t xml:space="preserve">File: </w:t>
+      </w:r>
+      <w:r>
+        <w:t>459977__florianreichelt__soft-wind</w:t>
+      </w:r>
+    </w:p>
+    <w:p>
+      <w:pPr>
+        <w:pStyle w:val="ListParagraph"/>
+        <w:numPr>
+          <w:ilvl w:val="2"/>
+          <w:numId w:val="1"/>
+        </w:numPr>
+      </w:pPr>
+      <w:r>
+        <w:t>Original Author: florianreichelt</w:t>
+      </w:r>
+    </w:p>
+    <w:p>
+      <w:pPr>
+        <w:pStyle w:val="ListParagraph"/>
+        <w:numPr>
+          <w:ilvl w:val="2"/>
+          <w:numId w:val="1"/>
+        </w:numPr>
+      </w:pPr>
+      <w:r>
+        <w:t xml:space="preserve">URL: </w:t>
+      </w:r>
+      <w:hyperlink r:id="rId16" w:history="1">
+        <w:r>
+          <w:rPr>
+            <w:rStyle w:val="Hyperlink"/>
+          </w:rPr>
+          <w:t>https://freesound.org/people/florianreichelt/sounds/459977/</w:t>
+        </w:r>
+      </w:hyperlink>
+      <w:r>
+        <w:br w:type="page"/>
+      </w:r>
+    </w:p>
+    <w:p>
+      <w:pPr>
+        <w:pStyle w:val="ListParagraph"/>
+        <w:numPr>
+          <w:ilvl w:val="0"/>
+          <w:numId w:val="1"/>
+        </w:numPr>
+      </w:pPr>
+      <w:r>
+        <w:lastRenderedPageBreak/>
+        <w:t>Mastering</w:t>
+      </w:r>
+      <w:r>
+        <w:t>/Mixing</w:t>
+      </w:r>
+      <w:r>
+        <w:t xml:space="preserve"> Notes</w:t>
+      </w:r>
+    </w:p>
+    <w:p>
+      <w:pPr>
+        <w:pStyle w:val="ListParagraph"/>
+        <w:numPr>
+          <w:ilvl w:val="1"/>
+          <w:numId w:val="1"/>
+        </w:numPr>
+      </w:pPr>
+      <w:r>
         <w:t xml:space="preserve">Compressor on </w:t>
       </w:r>
       <w:r>
@@ -59,17 +969,11 @@
         </w:numPr>
       </w:pPr>
       <w:r>
-        <w:t>Very helpful when trying to hear the intro dialog over all other sounds that are playing in the background</w:t>
-      </w:r>
-    </w:p>
-    <w:p>
-      <w:pPr>
-        <w:pStyle w:val="ListParagraph"/>
-        <w:numPr>
-          <w:ilvl w:val="1"/>
-          <w:numId w:val="1"/>
-        </w:numPr>
-      </w:pPr>
+        <w:t>Very helpful when trying to hear the intro dialog over all other sounds that are playing in the backgroun</w:t>
+      </w:r>
+      <w:r>
+        <w:t>d</w:t>
+      </w:r>
     </w:p>
     <w:sectPr>
       <w:pgSz w:w="12240" w:h="15840"/>
@@ -86,7 +990,7 @@
   <w:abstractNum w:abstractNumId="0" w15:restartNumberingAfterBreak="0">
     <w:nsid w:val="78BA590D"/>
     <w:multiLevelType w:val="hybridMultilevel"/>
-    <w:tmpl w:val="19ECDA4C"/>
+    <w:tmpl w:val="D598D25E"/>
     <w:lvl w:ilvl="0" w:tplc="04090001">
       <w:start w:val="1"/>
       <w:numFmt w:val="bullet"/>
@@ -639,6 +1543,29 @@
       <w:contextualSpacing/>
     </w:pPr>
   </w:style>
+  <w:style w:type="character" w:styleId="Hyperlink">
+    <w:name w:val="Hyperlink"/>
+    <w:basedOn w:val="DefaultParagraphFont"/>
+    <w:uiPriority w:val="99"/>
+    <w:unhideWhenUsed/>
+    <w:rsid w:val="00B228B3"/>
+    <w:rPr>
+      <w:color w:val="0563C1" w:themeColor="hyperlink"/>
+      <w:u w:val="single"/>
+    </w:rPr>
+  </w:style>
+  <w:style w:type="character" w:styleId="UnresolvedMention">
+    <w:name w:val="Unresolved Mention"/>
+    <w:basedOn w:val="DefaultParagraphFont"/>
+    <w:uiPriority w:val="99"/>
+    <w:semiHidden/>
+    <w:unhideWhenUsed/>
+    <w:rsid w:val="00B228B3"/>
+    <w:rPr>
+      <w:color w:val="605E5C"/>
+      <w:shd w:val="clear" w:color="auto" w:fill="E1DFDD"/>
+    </w:rPr>
+  </w:style>
 </w:styles>
 </file>
 

</xml_diff>

<commit_message>
Made ShipTilt "more dirty"
ShipTilt did not fit in with current ship sound style. Added event instrument reference of ShipSideways to dirty it up and add background noise to the initial springy tilt sound.
</commit_message>
<xml_diff>
--- a/DOCUMENTATION/FinalDocDRAFT.docx
+++ b/DOCUMENTATION/FinalDocDRAFT.docx
@@ -117,7 +117,7 @@
         </w:rPr>
       </w:pPr>
       <w:r>
-        <w:t>this</w:t>
+        <w:t xml:space="preserve">I did not initially have time to complete any sounds for this game when I first created it, but I more or less already had an idea of what I wanted to hear when playing it. </w:t>
       </w:r>
     </w:p>
     <w:p>
@@ -250,20 +250,18 @@
           <w:ilvl w:val="1"/>
           <w:numId w:val="1"/>
         </w:numPr>
-        <w:rPr>
-          <w:b/>
-          <w:bCs/>
-          <w:i/>
-          <w:iCs/>
-        </w:rPr>
-      </w:pPr>
-      <w:r>
-        <w:t>CHECK MIXING NOTES ON LAST PAGE</w:t>
-      </w:r>
-    </w:p>
-    <w:p>
-      <w:pPr>
-        <w:pStyle w:val="ListParagraph"/>
+      </w:pPr>
+      <w:r>
+        <w:t xml:space="preserve">Regarding mixing of sounds, the biggest change that I made was placing a compressor on the entire SFX group and a sidechain on the UI group. These changes caused all of the sound effects to be very quiet whenever the UI sounds are playing in-game. This way, the astronauts and their distress calls (along with ship sounds) will be nearly silent until the initial intro dialog is done playing. </w:t>
+      </w:r>
+      <w:r>
+        <w:t>Initially, everything was playing at the same volume when the game started, and the intro was drown out and difficult to understand. Now, the intro plays and is at the normal volume while everything else gets lowered significantly.</w:t>
+      </w:r>
+    </w:p>
+    <w:p>
+      <w:pPr>
+        <w:pStyle w:val="ListParagraph"/>
+        <w:ind w:left="1440"/>
       </w:pPr>
     </w:p>
     <w:p>
@@ -361,8 +359,13 @@
         </w:numPr>
       </w:pPr>
       <w:r>
-        <w:t>Original Author: giddster</w:t>
-      </w:r>
+        <w:t xml:space="preserve">Original Author: </w:t>
+      </w:r>
+      <w:proofErr w:type="spellStart"/>
+      <w:r>
+        <w:t>giddster</w:t>
+      </w:r>
+      <w:proofErr w:type="spellEnd"/>
     </w:p>
     <w:p>
       <w:pPr>
@@ -408,8 +411,13 @@
         </w:numPr>
       </w:pPr>
       <w:r>
-        <w:t>Original Author: Anthousai</w:t>
-      </w:r>
+        <w:t xml:space="preserve">Original Author: </w:t>
+      </w:r>
+      <w:proofErr w:type="spellStart"/>
+      <w:r>
+        <w:t>Anthousai</w:t>
+      </w:r>
+      <w:proofErr w:type="spellEnd"/>
     </w:p>
     <w:p>
       <w:pPr>
@@ -440,7 +448,6 @@
         </w:numPr>
       </w:pPr>
       <w:r>
-        <w:lastRenderedPageBreak/>
         <w:t xml:space="preserve">File: </w:t>
       </w:r>
       <w:r>
@@ -456,8 +463,13 @@
         </w:numPr>
       </w:pPr>
       <w:r>
-        <w:t>Original Author: Anthousai</w:t>
-      </w:r>
+        <w:t xml:space="preserve">Original Author: </w:t>
+      </w:r>
+      <w:proofErr w:type="spellStart"/>
+      <w:r>
+        <w:t>Anthousai</w:t>
+      </w:r>
+      <w:proofErr w:type="spellEnd"/>
     </w:p>
     <w:p>
       <w:pPr>
@@ -503,8 +515,13 @@
         </w:numPr>
       </w:pPr>
       <w:r>
-        <w:t>Original Author: InspectorJ</w:t>
-      </w:r>
+        <w:t xml:space="preserve">Original Author: </w:t>
+      </w:r>
+      <w:proofErr w:type="spellStart"/>
+      <w:r>
+        <w:t>InspectorJ</w:t>
+      </w:r>
+      <w:proofErr w:type="spellEnd"/>
     </w:p>
     <w:p>
       <w:pPr>
@@ -644,8 +661,13 @@
         </w:numPr>
       </w:pPr>
       <w:r>
-        <w:t>Original Author: daliacoss</w:t>
-      </w:r>
+        <w:t xml:space="preserve">Original Author: </w:t>
+      </w:r>
+      <w:proofErr w:type="spellStart"/>
+      <w:r>
+        <w:t>daliacoss</w:t>
+      </w:r>
+      <w:proofErr w:type="spellEnd"/>
     </w:p>
     <w:p>
       <w:pPr>
@@ -691,8 +713,13 @@
         </w:numPr>
       </w:pPr>
       <w:r>
-        <w:t>Original Author: infobandit</w:t>
-      </w:r>
+        <w:t xml:space="preserve">Original Author: </w:t>
+      </w:r>
+      <w:proofErr w:type="spellStart"/>
+      <w:r>
+        <w:t>infobandit</w:t>
+      </w:r>
+      <w:proofErr w:type="spellEnd"/>
     </w:p>
     <w:p>
       <w:pPr>
@@ -738,8 +765,13 @@
         </w:numPr>
       </w:pPr>
       <w:r>
-        <w:t>Original Author: InspectorJ</w:t>
-      </w:r>
+        <w:t xml:space="preserve">Original Author: </w:t>
+      </w:r>
+      <w:proofErr w:type="spellStart"/>
+      <w:r>
+        <w:t>InspectorJ</w:t>
+      </w:r>
+      <w:proofErr w:type="spellEnd"/>
     </w:p>
     <w:p>
       <w:pPr>
@@ -832,8 +864,13 @@
         </w:numPr>
       </w:pPr>
       <w:r>
-        <w:t>Original Author: Alexhanj</w:t>
-      </w:r>
+        <w:t xml:space="preserve">Original Author: </w:t>
+      </w:r>
+      <w:proofErr w:type="spellStart"/>
+      <w:r>
+        <w:t>Alexhanj</w:t>
+      </w:r>
+      <w:proofErr w:type="spellEnd"/>
     </w:p>
     <w:p>
       <w:pPr>
@@ -879,8 +916,13 @@
         </w:numPr>
       </w:pPr>
       <w:r>
-        <w:t>Original Author: florianreichelt</w:t>
-      </w:r>
+        <w:t xml:space="preserve">Original Author: </w:t>
+      </w:r>
+      <w:proofErr w:type="spellStart"/>
+      <w:r>
+        <w:t>florianreichelt</w:t>
+      </w:r>
+      <w:proofErr w:type="spellEnd"/>
     </w:p>
     <w:p>
       <w:pPr>
@@ -901,79 +943,6 @@
           <w:t>https://freesound.org/people/florianreichelt/sounds/459977/</w:t>
         </w:r>
       </w:hyperlink>
-      <w:r>
-        <w:br w:type="page"/>
-      </w:r>
-    </w:p>
-    <w:p>
-      <w:pPr>
-        <w:pStyle w:val="ListParagraph"/>
-        <w:numPr>
-          <w:ilvl w:val="0"/>
-          <w:numId w:val="1"/>
-        </w:numPr>
-      </w:pPr>
-      <w:r>
-        <w:lastRenderedPageBreak/>
-        <w:t>Mastering</w:t>
-      </w:r>
-      <w:r>
-        <w:t>/Mixing</w:t>
-      </w:r>
-      <w:r>
-        <w:t xml:space="preserve"> Notes</w:t>
-      </w:r>
-    </w:p>
-    <w:p>
-      <w:pPr>
-        <w:pStyle w:val="ListParagraph"/>
-        <w:numPr>
-          <w:ilvl w:val="1"/>
-          <w:numId w:val="1"/>
-        </w:numPr>
-      </w:pPr>
-      <w:r>
-        <w:t xml:space="preserve">Compressor on </w:t>
-      </w:r>
-      <w:r>
-        <w:t xml:space="preserve">entire </w:t>
-      </w:r>
-      <w:r>
-        <w:t xml:space="preserve">SFX Group, Sidechain on </w:t>
-      </w:r>
-      <w:r>
-        <w:t xml:space="preserve">entire </w:t>
-      </w:r>
-      <w:r>
-        <w:t>UI Group</w:t>
-      </w:r>
-    </w:p>
-    <w:p>
-      <w:pPr>
-        <w:pStyle w:val="ListParagraph"/>
-        <w:numPr>
-          <w:ilvl w:val="2"/>
-          <w:numId w:val="1"/>
-        </w:numPr>
-      </w:pPr>
-      <w:r>
-        <w:t>This causes all sound effects to be very quiet when UI sounds are playing</w:t>
-      </w:r>
-    </w:p>
-    <w:p>
-      <w:pPr>
-        <w:pStyle w:val="ListParagraph"/>
-        <w:numPr>
-          <w:ilvl w:val="2"/>
-          <w:numId w:val="1"/>
-        </w:numPr>
-      </w:pPr>
-      <w:r>
-        <w:t>Very helpful when trying to hear the intro dialog over all other sounds that are playing in the backgroun</w:t>
-      </w:r>
-      <w:r>
-        <w:t>d</w:t>
-      </w:r>
     </w:p>
     <w:sectPr>
       <w:pgSz w:w="12240" w:h="15840"/>

</xml_diff>